<commit_message>
Added source code for HTML to document
</commit_message>
<xml_diff>
--- a/CSDO1010 Assignment 1.docx
+++ b/CSDO1010 Assignment 1.docx
@@ -93,6 +93,7 @@
       </w:pPr>
       <w:r>
         <w:rPr>
+          <w:noProof/>
           <w:lang w:val="en-US"/>
         </w:rPr>
         <w:drawing>
@@ -777,33 +778,16 @@
     </w:p>
     <w:p>
       <w:pPr>
-        <w:rPr>
-          <w:rFonts w:asciiTheme="majorHAnsi" w:eastAsiaTheme="majorEastAsia" w:hAnsiTheme="majorHAnsi" w:cstheme="majorBidi"/>
+        <w:pStyle w:val="Heading1"/>
+        <w:rPr>
+          <w:lang w:val="en-US"/>
+        </w:rPr>
+      </w:pPr>
+      <w:r>
+        <w:rPr>
           <w:noProof/>
-          <w:color w:val="2F5496" w:themeColor="accent1" w:themeShade="BF"/>
-          <w:sz w:val="32"/>
-          <w:szCs w:val="32"/>
-        </w:rPr>
-      </w:pPr>
-      <w:r>
-        <w:rPr>
-          <w:noProof/>
-        </w:rPr>
-        <w:br w:type="page"/>
-      </w:r>
-    </w:p>
-    <w:p>
-      <w:pPr>
-        <w:pStyle w:val="Heading1"/>
-        <w:rPr>
-          <w:lang w:val="en-US"/>
-        </w:rPr>
-      </w:pPr>
-      <w:r>
-        <w:rPr>
-          <w:lang w:val="en-US"/>
-        </w:rPr>
-        <w:lastRenderedPageBreak/>
+          <w:lang w:val="en-US"/>
+        </w:rPr>
         <w:drawing>
           <wp:inline distT="0" distB="0" distL="0" distR="0" wp14:anchorId="15510D3C" wp14:editId="1ADB4D0A">
             <wp:extent cx="5943600" cy="4511040"/>
@@ -839,6 +823,316 @@
             </a:graphic>
           </wp:inline>
         </w:drawing>
+      </w:r>
+      <w:r>
+        <w:rPr>
+          <w:lang w:val="en-US"/>
+        </w:rPr>
+        <w:br/>
+        <w:t>HTML:</w:t>
+      </w:r>
+    </w:p>
+    <w:p>
+      <w:pPr>
+        <w:rPr>
+          <w:rFonts w:ascii="Courier" w:hAnsi="Courier"/>
+          <w:lang w:val="en-US"/>
+        </w:rPr>
+      </w:pPr>
+      <w:r>
+        <w:rPr>
+          <w:rFonts w:ascii="Courier" w:hAnsi="Courier"/>
+          <w:lang w:val="en-US"/>
+        </w:rPr>
+        <w:t xml:space="preserve">            &lt;div class="col-6 col-s-9"&gt;</w:t>
+      </w:r>
+    </w:p>
+    <w:p>
+      <w:pPr>
+        <w:rPr>
+          <w:rFonts w:ascii="Courier" w:hAnsi="Courier"/>
+          <w:lang w:val="en-US"/>
+        </w:rPr>
+      </w:pPr>
+      <w:r>
+        <w:rPr>
+          <w:rFonts w:ascii="Courier" w:hAnsi="Courier"/>
+          <w:lang w:val="en-US"/>
+        </w:rPr>
+        <w:t xml:space="preserve">                &lt;div&gt;</w:t>
+      </w:r>
+    </w:p>
+    <w:p>
+      <w:pPr>
+        <w:rPr>
+          <w:rFonts w:ascii="Courier" w:hAnsi="Courier"/>
+          <w:lang w:val="en-US"/>
+        </w:rPr>
+      </w:pPr>
+      <w:r>
+        <w:rPr>
+          <w:rFonts w:ascii="Courier" w:hAnsi="Courier"/>
+          <w:lang w:val="en-US"/>
+        </w:rPr>
+        <w:t xml:space="preserve">                    &lt;h2&gt;</w:t>
+      </w:r>
+    </w:p>
+    <w:p>
+      <w:pPr>
+        <w:rPr>
+          <w:rFonts w:ascii="Courier" w:hAnsi="Courier"/>
+          <w:lang w:val="en-US"/>
+        </w:rPr>
+      </w:pPr>
+      <w:r>
+        <w:rPr>
+          <w:rFonts w:ascii="Courier" w:hAnsi="Courier"/>
+          <w:lang w:val="en-US"/>
+        </w:rPr>
+        <w:t xml:space="preserve">                        &lt;</w:t>
+      </w:r>
+      <w:proofErr w:type="gramStart"/>
+      <w:r>
+        <w:rPr>
+          <w:rFonts w:ascii="Courier" w:hAnsi="Courier"/>
+          <w:lang w:val="en-US"/>
+        </w:rPr>
+        <w:t>a</w:t>
+      </w:r>
+      <w:proofErr w:type="gramEnd"/>
+      <w:r>
+        <w:rPr>
+          <w:rFonts w:ascii="Courier" w:hAnsi="Courier"/>
+          <w:lang w:val="en-US"/>
+        </w:rPr>
+        <w:t xml:space="preserve"> id="scm"&gt;VCS&lt;/a&gt;</w:t>
+      </w:r>
+    </w:p>
+    <w:p>
+      <w:pPr>
+        <w:rPr>
+          <w:rFonts w:ascii="Courier" w:hAnsi="Courier"/>
+          <w:lang w:val="en-US"/>
+        </w:rPr>
+      </w:pPr>
+      <w:r>
+        <w:rPr>
+          <w:rFonts w:ascii="Courier" w:hAnsi="Courier"/>
+          <w:lang w:val="en-US"/>
+        </w:rPr>
+        <w:t xml:space="preserve">                    &lt;/h2&gt;</w:t>
+      </w:r>
+    </w:p>
+    <w:p>
+      <w:pPr>
+        <w:rPr>
+          <w:rFonts w:ascii="Courier" w:hAnsi="Courier"/>
+          <w:lang w:val="en-US"/>
+        </w:rPr>
+      </w:pPr>
+      <w:r>
+        <w:rPr>
+          <w:rFonts w:ascii="Courier" w:hAnsi="Courier"/>
+          <w:lang w:val="en-US"/>
+        </w:rPr>
+        <w:t xml:space="preserve">                    &lt;div class="video-container"&gt;</w:t>
+      </w:r>
+    </w:p>
+    <w:p>
+      <w:pPr>
+        <w:rPr>
+          <w:rFonts w:ascii="Courier" w:hAnsi="Courier"/>
+          <w:lang w:val="en-US"/>
+        </w:rPr>
+      </w:pPr>
+      <w:r>
+        <w:rPr>
+          <w:rFonts w:ascii="Courier" w:hAnsi="Courier"/>
+          <w:lang w:val="en-US"/>
+        </w:rPr>
+        <w:t xml:space="preserve">                        &lt;iframe width="400" src="https://www.youtube.com/embed/" frameborder="0" allowfullscreen&gt;&lt;/iframe&gt;</w:t>
+      </w:r>
+    </w:p>
+    <w:p>
+      <w:pPr>
+        <w:rPr>
+          <w:rFonts w:ascii="Courier" w:hAnsi="Courier"/>
+          <w:lang w:val="en-US"/>
+        </w:rPr>
+      </w:pPr>
+      <w:r>
+        <w:rPr>
+          <w:rFonts w:ascii="Courier" w:hAnsi="Courier"/>
+          <w:lang w:val="en-US"/>
+        </w:rPr>
+        <w:t xml:space="preserve">                    &lt;/div&gt;</w:t>
+      </w:r>
+    </w:p>
+    <w:p>
+      <w:pPr>
+        <w:rPr>
+          <w:rFonts w:ascii="Courier" w:hAnsi="Courier"/>
+          <w:lang w:val="en-US"/>
+        </w:rPr>
+      </w:pPr>
+      <w:r>
+        <w:rPr>
+          <w:rFonts w:ascii="Courier" w:hAnsi="Courier"/>
+          <w:lang w:val="en-US"/>
+        </w:rPr>
+        <w:t xml:space="preserve">                &lt;/div&gt;</w:t>
+      </w:r>
+    </w:p>
+    <w:p>
+      <w:pPr>
+        <w:rPr>
+          <w:rFonts w:ascii="Courier" w:hAnsi="Courier"/>
+          <w:lang w:val="en-US"/>
+        </w:rPr>
+      </w:pPr>
+      <w:r>
+        <w:rPr>
+          <w:rFonts w:ascii="Courier" w:hAnsi="Courier"/>
+          <w:lang w:val="en-US"/>
+        </w:rPr>
+        <w:t xml:space="preserve">                &lt;div&gt;</w:t>
+      </w:r>
+    </w:p>
+    <w:p>
+      <w:pPr>
+        <w:rPr>
+          <w:rFonts w:ascii="Courier" w:hAnsi="Courier"/>
+          <w:lang w:val="en-US"/>
+        </w:rPr>
+      </w:pPr>
+      <w:r>
+        <w:rPr>
+          <w:rFonts w:ascii="Courier" w:hAnsi="Courier"/>
+          <w:lang w:val="en-US"/>
+        </w:rPr>
+        <w:t xml:space="preserve">                    &lt;h2&gt;</w:t>
+      </w:r>
+    </w:p>
+    <w:p>
+      <w:pPr>
+        <w:rPr>
+          <w:rFonts w:ascii="Courier" w:hAnsi="Courier"/>
+          <w:lang w:val="en-US"/>
+        </w:rPr>
+      </w:pPr>
+      <w:r>
+        <w:rPr>
+          <w:rFonts w:ascii="Courier" w:hAnsi="Courier"/>
+          <w:lang w:val="en-US"/>
+        </w:rPr>
+        <w:t xml:space="preserve">                        &lt;</w:t>
+      </w:r>
+      <w:proofErr w:type="gramStart"/>
+      <w:r>
+        <w:rPr>
+          <w:rFonts w:ascii="Courier" w:hAnsi="Courier"/>
+          <w:lang w:val="en-US"/>
+        </w:rPr>
+        <w:t>a</w:t>
+      </w:r>
+      <w:proofErr w:type="gramEnd"/>
+      <w:r>
+        <w:rPr>
+          <w:rFonts w:ascii="Courier" w:hAnsi="Courier"/>
+          <w:lang w:val="en-US"/>
+        </w:rPr>
+        <w:t xml:space="preserve"> id="scm"&gt;GIT&lt;/a&gt;</w:t>
+      </w:r>
+    </w:p>
+    <w:p>
+      <w:pPr>
+        <w:rPr>
+          <w:rFonts w:ascii="Courier" w:hAnsi="Courier"/>
+          <w:lang w:val="en-US"/>
+        </w:rPr>
+      </w:pPr>
+      <w:r>
+        <w:rPr>
+          <w:rFonts w:ascii="Courier" w:hAnsi="Courier"/>
+          <w:lang w:val="en-US"/>
+        </w:rPr>
+        <w:t xml:space="preserve">                    &lt;/h2&gt;</w:t>
+      </w:r>
+    </w:p>
+    <w:p>
+      <w:pPr>
+        <w:rPr>
+          <w:rFonts w:ascii="Courier" w:hAnsi="Courier"/>
+          <w:lang w:val="en-US"/>
+        </w:rPr>
+      </w:pPr>
+      <w:r>
+        <w:rPr>
+          <w:rFonts w:ascii="Courier" w:hAnsi="Courier"/>
+          <w:lang w:val="en-US"/>
+        </w:rPr>
+        <w:t xml:space="preserve">                    &lt;div class="video-container"&gt;</w:t>
+      </w:r>
+    </w:p>
+    <w:p>
+      <w:pPr>
+        <w:rPr>
+          <w:rFonts w:ascii="Courier" w:hAnsi="Courier"/>
+          <w:lang w:val="en-US"/>
+        </w:rPr>
+      </w:pPr>
+      <w:r>
+        <w:rPr>
+          <w:rFonts w:ascii="Courier" w:hAnsi="Courier"/>
+          <w:lang w:val="en-US"/>
+        </w:rPr>
+        <w:lastRenderedPageBreak/>
+        <w:t xml:space="preserve">                        &lt;iframe width="400" src="https://www.youtube.com/embed/jUlT-zQ-mbk" frameborder="0" allowfullscreen&gt;&lt;/iframe&gt;</w:t>
+      </w:r>
+    </w:p>
+    <w:p>
+      <w:pPr>
+        <w:rPr>
+          <w:rFonts w:ascii="Courier" w:hAnsi="Courier"/>
+          <w:lang w:val="en-US"/>
+        </w:rPr>
+      </w:pPr>
+      <w:r>
+        <w:rPr>
+          <w:rFonts w:ascii="Courier" w:hAnsi="Courier"/>
+          <w:lang w:val="en-US"/>
+        </w:rPr>
+        <w:t xml:space="preserve">                    &lt;/div&gt;</w:t>
+      </w:r>
+    </w:p>
+    <w:p>
+      <w:pPr>
+        <w:rPr>
+          <w:rFonts w:ascii="Courier" w:hAnsi="Courier"/>
+          <w:lang w:val="en-US"/>
+        </w:rPr>
+      </w:pPr>
+      <w:r>
+        <w:rPr>
+          <w:rFonts w:ascii="Courier" w:hAnsi="Courier"/>
+          <w:lang w:val="en-US"/>
+        </w:rPr>
+        <w:t xml:space="preserve">                &lt;/div&gt;</w:t>
+      </w:r>
+    </w:p>
+    <w:p>
+      <w:pPr>
+        <w:rPr>
+          <w:rFonts w:ascii="Courier" w:hAnsi="Courier"/>
+          <w:lang w:val="en-US"/>
+        </w:rPr>
+      </w:pPr>
+      <w:r>
+        <w:rPr>
+          <w:rFonts w:ascii="Courier" w:hAnsi="Courier"/>
+          <w:lang w:val="en-US"/>
+        </w:rPr>
+        <w:t xml:space="preserve">            &lt;/div&gt;</w:t>
       </w:r>
     </w:p>
     <w:sectPr>

</xml_diff>